<commit_message>
veins sollte jetzt laufen vor jedem start:
export PATH=$PATH:/c/veinsSimConnectionToUnity/Veins/sumo-0.21.0/bin/

eingeben und dann pyhton skript laufen lassen sumo-launched.py
</commit_message>
<xml_diff>
--- a/Veins/Sachen bei VEINS zu beachten.docx
+++ b/Veins/Sachen bei VEINS zu beachten.docx
@@ -29,6 +29,10 @@
     </w:p>
     <w:p>
       <w:pPr>
+        <w:autoSpaceDE w:val="0"/>
+        <w:autoSpaceDN w:val="0"/>
+        <w:adjustRightInd w:val="0"/>
+        <w:spacing w:after="0" w:line="240" w:lineRule="auto"/>
         <w:rPr>
           <w:rFonts w:ascii="Lucida Console" w:hAnsi="Lucida Console" w:cs="Lucida Console"/>
           <w:sz w:val="18"/>
@@ -51,7 +55,25 @@
           <w:sz w:val="18"/>
           <w:szCs w:val="18"/>
         </w:rPr>
-        <w:t xml:space="preserve"> PATH=$PATH:/c/Users/jomrich/Downloads/</w:t>
+        <w:t xml:space="preserve"> PATH=$PATH:/c/</w:t>
+      </w:r>
+      <w:proofErr w:type="spellStart"/>
+      <w:r>
+        <w:rPr>
+          <w:rFonts w:ascii="Lucida Console" w:hAnsi="Lucida Console" w:cs="Lucida Console"/>
+          <w:sz w:val="18"/>
+          <w:szCs w:val="18"/>
+        </w:rPr>
+        <w:t>veinsSimConnectionToUnity</w:t>
+      </w:r>
+      <w:proofErr w:type="spellEnd"/>
+      <w:r>
+        <w:rPr>
+          <w:rFonts w:ascii="Lucida Console" w:hAnsi="Lucida Console" w:cs="Lucida Console"/>
+          <w:sz w:val="18"/>
+          <w:szCs w:val="18"/>
+        </w:rPr>
+        <w:t>/</w:t>
       </w:r>
       <w:proofErr w:type="spellStart"/>
       <w:r>

</xml_diff>

<commit_message>
polygone werden nun richtig geschrieben. 2
</commit_message>
<xml_diff>
--- a/Veins/Sachen bei VEINS zu beachten.docx
+++ b/Veins/Sachen bei VEINS zu beachten.docx
@@ -148,6 +148,13 @@
       </w:pPr>
     </w:p>
     <w:p>
+      <w:pPr>
+        <w:rPr>
+          <w:rFonts w:ascii="Lucida Console" w:hAnsi="Lucida Console" w:cs="Lucida Console"/>
+          <w:sz w:val="18"/>
+          <w:szCs w:val="18"/>
+        </w:rPr>
+      </w:pPr>
       <w:r>
         <w:rPr>
           <w:rFonts w:ascii="Lucida Console" w:hAnsi="Lucida Console" w:cs="Lucida Console"/>
@@ -173,6 +180,124 @@
           <w:szCs w:val="18"/>
         </w:rPr>
         <w:t xml:space="preserve"> einfach das Python Skript ausführen.</w:t>
+      </w:r>
+    </w:p>
+    <w:p>
+      <w:pPr>
+        <w:rPr>
+          <w:rFonts w:ascii="Lucida Console" w:hAnsi="Lucida Console" w:cs="Lucida Console"/>
+          <w:sz w:val="18"/>
+          <w:szCs w:val="18"/>
+        </w:rPr>
+      </w:pPr>
+    </w:p>
+    <w:p>
+      <w:pPr>
+        <w:rPr>
+          <w:rFonts w:ascii="Lucida Console" w:hAnsi="Lucida Console" w:cs="Lucida Console"/>
+          <w:sz w:val="18"/>
+          <w:szCs w:val="18"/>
+        </w:rPr>
+      </w:pPr>
+    </w:p>
+    <w:p>
+      <w:pPr>
+        <w:rPr>
+          <w:rFonts w:ascii="Lucida Console" w:hAnsi="Lucida Console" w:cs="Lucida Console"/>
+          <w:sz w:val="18"/>
+          <w:szCs w:val="18"/>
+        </w:rPr>
+      </w:pPr>
+    </w:p>
+    <w:p>
+      <w:pPr>
+        <w:rPr>
+          <w:rFonts w:ascii="Lucida Console" w:hAnsi="Lucida Console" w:cs="Lucida Console"/>
+          <w:sz w:val="18"/>
+          <w:szCs w:val="18"/>
+        </w:rPr>
+      </w:pPr>
+      <w:r>
+        <w:rPr>
+          <w:rFonts w:ascii="Lucida Console" w:hAnsi="Lucida Console" w:cs="Lucida Console"/>
+          <w:sz w:val="18"/>
+          <w:szCs w:val="18"/>
+        </w:rPr>
+        <w:t>Klassen:</w:t>
+      </w:r>
+    </w:p>
+    <w:p>
+      <w:pPr>
+        <w:rPr>
+          <w:rFonts w:ascii="Lucida Console" w:hAnsi="Lucida Console" w:cs="Lucida Console"/>
+          <w:sz w:val="18"/>
+          <w:szCs w:val="18"/>
+        </w:rPr>
+      </w:pPr>
+    </w:p>
+    <w:p>
+      <w:pPr>
+        <w:rPr>
+          <w:rFonts w:ascii="Lucida Console" w:hAnsi="Lucida Console" w:cs="Lucida Console"/>
+          <w:sz w:val="18"/>
+          <w:szCs w:val="18"/>
+        </w:rPr>
+      </w:pPr>
+      <w:proofErr w:type="spellStart"/>
+      <w:r>
+        <w:rPr>
+          <w:rFonts w:ascii="Lucida Console" w:hAnsi="Lucida Console" w:cs="Lucida Console"/>
+          <w:sz w:val="18"/>
+          <w:szCs w:val="18"/>
+        </w:rPr>
+        <w:t>TraciScenarioManager</w:t>
+      </w:r>
+      <w:proofErr w:type="spellEnd"/>
+      <w:r>
+        <w:rPr>
+          <w:rFonts w:ascii="Lucida Console" w:hAnsi="Lucida Console" w:cs="Lucida Console"/>
+          <w:sz w:val="18"/>
+          <w:szCs w:val="18"/>
+        </w:rPr>
+        <w:t>-&gt; gibt die Position der Fahrzeuge her</w:t>
+      </w:r>
+    </w:p>
+    <w:p>
+      <w:proofErr w:type="spellStart"/>
+      <w:r>
+        <w:rPr>
+          <w:rFonts w:ascii="Lucida Console" w:hAnsi="Lucida Console" w:cs="Lucida Console"/>
+          <w:sz w:val="18"/>
+          <w:szCs w:val="18"/>
+        </w:rPr>
+        <w:t>ObstacleControler</w:t>
+      </w:r>
+      <w:proofErr w:type="spellEnd"/>
+      <w:r>
+        <w:rPr>
+          <w:rFonts w:ascii="Lucida Console" w:hAnsi="Lucida Console" w:cs="Lucida Console"/>
+          <w:sz w:val="18"/>
+          <w:szCs w:val="18"/>
+        </w:rPr>
+        <w:t xml:space="preserve"> -&gt; gibt die Position der </w:t>
+      </w:r>
+      <w:proofErr w:type="spellStart"/>
+      <w:r>
+        <w:rPr>
+          <w:rFonts w:ascii="Lucida Console" w:hAnsi="Lucida Console" w:cs="Lucida Console"/>
+          <w:sz w:val="18"/>
+          <w:szCs w:val="18"/>
+        </w:rPr>
+        <w:t>Obstacles</w:t>
+      </w:r>
+      <w:proofErr w:type="spellEnd"/>
+      <w:r>
+        <w:rPr>
+          <w:rFonts w:ascii="Lucida Console" w:hAnsi="Lucida Console" w:cs="Lucida Console"/>
+          <w:sz w:val="18"/>
+          <w:szCs w:val="18"/>
+        </w:rPr>
+        <w:t xml:space="preserve"> – also der Gebäude wieder </w:t>
       </w:r>
     </w:p>
     <w:sectPr>

</xml_diff>